<commit_message>
update phan anh kien nghi
</commit_message>
<xml_diff>
--- a/Phản ánh, kiến nghị/07-PAKN.docx
+++ b/Phản ánh, kiến nghị/07-PAKN.docx
@@ -380,31 +380,16 @@
           <w:color w:val="000000"/>
           <w:lang w:val="fr-FR"/>
         </w:rPr>
-        <w:t>Về việc xác minh nội dung khiếu nại</w:t>
+        <w:t xml:space="preserve">Về </w:t>
       </w:r>
       <w:r>
         <w:rPr>
           <w:b/>
-          <w:color w:val="000000"/>
-          <w:lang w:val="fr-FR"/>
-        </w:rPr>
-        <w:t xml:space="preserve"> lần</w:t>
-      </w:r>
-      <w:r>
-        <w:rPr>
-          <w:b/>
-          <w:color w:val="000000"/>
-          <w:lang w:val="fr-FR"/>
-        </w:rPr>
-        <w:t xml:space="preserve"> </w:t>
-      </w:r>
-      <w:r>
-        <w:rPr>
-          <w:b/>
-          <w:color w:val="000000"/>
-          <w:lang w:val="fr-FR"/>
-        </w:rPr>
-        <w:t>[[LanThu]]</w:t>
+          <w:bCs/>
+          <w:color w:val="000000"/>
+          <w:lang w:val="fr-FR"/>
+        </w:rPr>
+        <w:t>việc xác minh nội dung phản ánh kiến nghị</w:t>
       </w:r>
     </w:p>
     <w:p>
@@ -430,14 +415,14 @@
             <w:drawing>
               <wp:anchor distT="0" distB="0" distL="114300" distR="114300" simplePos="0" relativeHeight="251659264" behindDoc="0" locked="0" layoutInCell="1" allowOverlap="1">
                 <wp:simplePos x="0" y="0"/>
-                <wp:positionH relativeFrom="column">
-                  <wp:posOffset>2356485</wp:posOffset>
+                <wp:positionH relativeFrom="margin">
+                  <wp:align>center</wp:align>
                 </wp:positionH>
                 <wp:positionV relativeFrom="paragraph">
                   <wp:posOffset>8255</wp:posOffset>
                 </wp:positionV>
                 <wp:extent cx="1066800" cy="0"/>
-                <wp:effectExtent l="13335" t="7620" r="5715" b="11430"/>
+                <wp:effectExtent l="0" t="0" r="19050" b="19050"/>
                 <wp:wrapNone/>
                 <wp:docPr id="1" name="Straight Connector 1"/>
                 <wp:cNvGraphicFramePr>
@@ -489,7 +474,9 @@
           </mc:Choice>
           <mc:Fallback>
             <w:pict>
-              <v:line w14:anchorId="37423F58" id="Straight Connector 1" o:spid="_x0000_s1026" style="position:absolute;z-index:251659264;visibility:visible;mso-wrap-style:square;mso-width-percent:0;mso-height-percent:0;mso-wrap-distance-left:9pt;mso-wrap-distance-top:0;mso-wrap-distance-right:9pt;mso-wrap-distance-bottom:0;mso-position-horizontal:absolute;mso-position-horizontal-relative:text;mso-position-vertical:absolute;mso-position-vertical-relative:text;mso-width-percent:0;mso-height-percent:0;mso-width-relative:page;mso-height-relative:page" from="185.55pt,.65pt" to="269.55pt,.65pt" o:gfxdata="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"/>
+              <v:line w14:anchorId="6AD64E80" id="Straight Connector 1" o:spid="_x0000_s1026" style="position:absolute;z-index:251659264;visibility:visible;mso-wrap-style:square;mso-width-percent:0;mso-height-percent:0;mso-wrap-distance-left:9pt;mso-wrap-distance-top:0;mso-wrap-distance-right:9pt;mso-wrap-distance-bottom:0;mso-position-horizontal:center;mso-position-horizontal-relative:margin;mso-position-vertical:absolute;mso-position-vertical-relative:text;mso-width-percent:0;mso-height-percent:0;mso-width-relative:page;mso-height-relative:page" from="0,.65pt" to="84pt,.65pt" o:gfxdata="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">
+                <w10:wrap anchorx="margin"/>
+              </v:line>
             </w:pict>
           </mc:Fallback>
         </mc:AlternateContent>
@@ -521,16 +508,6 @@
         </w:rPr>
         <w:t>]]</w:t>
       </w:r>
-    </w:p>
-    <w:p>
-      <w:pPr>
-        <w:rPr>
-          <w:color w:val="000000"/>
-          <w:sz w:val="12"/>
-          <w:szCs w:val="12"/>
-          <w:lang w:val="fr-FR"/>
-        </w:rPr>
-      </w:pPr>
     </w:p>
     <w:p>
       <w:pPr>
@@ -538,20 +515,12 @@
           <w:tab w:val="left" w:pos="7650"/>
         </w:tabs>
         <w:spacing w:before="120"/>
-        <w:ind w:firstLine="720"/>
         <w:jc w:val="both"/>
         <w:rPr>
           <w:color w:val="000000"/>
           <w:lang w:val="fr-FR"/>
         </w:rPr>
       </w:pPr>
-      <w:r>
-        <w:rPr>
-          <w:color w:val="000000"/>
-          <w:lang w:val="fr-FR"/>
-        </w:rPr>
-        <w:t xml:space="preserve">Căn cứ Luật khiếu nại ngày 11/11/2011; </w:t>
-      </w:r>
       <w:r>
         <w:rPr>
           <w:color w:val="000000"/>
@@ -726,7 +695,6 @@
       <w:pPr>
         <w:spacing w:before="120"/>
         <w:ind w:firstLine="720"/>
-        <w:jc w:val="both"/>
         <w:rPr>
           <w:color w:val="000000"/>
           <w:lang w:val="fr-FR"/>
@@ -776,7 +744,7 @@
           <w:spacing w:val="10"/>
           <w:lang w:val="fr-FR"/>
         </w:rPr>
-        <w:t>ác minh nội dung đơn khiếu nại</w:t>
+        <w:t xml:space="preserve">ác minh nội dung đơn </w:t>
       </w:r>
       <w:r>
         <w:rPr>
@@ -784,14 +752,7 @@
           <w:spacing w:val="10"/>
           <w:lang w:val="fr-FR"/>
         </w:rPr>
-        <w:t xml:space="preserve"> lần </w:t>
-      </w:r>
-      <w:r>
-        <w:rPr>
-          <w:color w:val="000000"/>
-          <w:lang w:val="fr-FR"/>
-        </w:rPr>
-        <w:t>[[LanThu]]</w:t>
+        <w:t>phản ánh kiến nghị</w:t>
       </w:r>
       <w:r>
         <w:rPr>
@@ -1134,7 +1095,21 @@
           <w:color w:val="000000"/>
           <w:lang w:val="fr-FR"/>
         </w:rPr>
-        <w:t>Tổ xác minh có nhiệm vụ, kiểm tra xác minh làm rõ nội dung khiếu nại nêu tại Điều 1 của Quyết định này.</w:t>
+        <w:t xml:space="preserve">Tổ xác minh có nhiệm vụ, kiểm tra xác minh làm rõ nội dung </w:t>
+      </w:r>
+      <w:r>
+        <w:rPr>
+          <w:color w:val="000000"/>
+          <w:lang w:val="fr-FR"/>
+        </w:rPr>
+        <w:t>phản ánh</w:t>
+      </w:r>
+      <w:r>
+        <w:rPr>
+          <w:color w:val="000000"/>
+          <w:lang w:val="fr-FR"/>
+        </w:rPr>
+        <w:t>.</w:t>
       </w:r>
       <w:r>
         <w:rPr>
@@ -1158,7 +1133,16 @@
           <w:color w:val="000000"/>
           <w:lang w:val="fr-FR"/>
         </w:rPr>
-        <w:t>Trưởng Đoàn/Tổ trưởng Tổ xác minh, thành viên Tổ xác minh thực hiện quyền, nghĩa vụ của người có trách nhiệm xác minh theo quy định tại Luật khiếu nại và quy định của pháp luật có liên quan.</w:t>
+        <w:t xml:space="preserve">Trưởng Đoàn/Tổ trưởng Tổ xác minh, thành viên Tổ xác minh thực hiện quyền, nghĩa vụ của người có trách nhiệm xác minh theo quy định </w:t>
+      </w:r>
+      <w:bookmarkStart w:id="0" w:name="_GoBack"/>
+      <w:bookmarkEnd w:id="0"/>
+      <w:r>
+        <w:rPr>
+          <w:color w:val="000000"/>
+          <w:lang w:val="fr-FR"/>
+        </w:rPr>
+        <w:t>của pháp luật có liên quan.</w:t>
       </w:r>
     </w:p>
     <w:p>
@@ -1514,8 +1498,6 @@
           <w:bar w:val="single" w:sz="4" w:color="auto"/>
         </w:pBdr>
       </w:pPr>
-      <w:bookmarkStart w:id="0" w:name="_GoBack"/>
-      <w:bookmarkEnd w:id="0"/>
     </w:p>
     <w:sectPr>
       <w:pgSz w:w="12240" w:h="15840"/>

</xml_diff>